<commit_message>
Dani added some docs
</commit_message>
<xml_diff>
--- a/documents/pitch.docx
+++ b/documents/pitch.docx
@@ -7,14 +7,14 @@
         <w:rPr>
           <w:b/>
           <w:bCs/>
-          <w:lang w:val="de-DE"/>
+          <w:lang w:val="en-GB"/>
         </w:rPr>
       </w:pPr>
       <w:r>
         <w:rPr>
           <w:b/>
           <w:bCs/>
-          <w:lang w:val="de-DE"/>
+          <w:lang w:val="en-GB"/>
         </w:rPr>
         <w:t>Pitch</w:t>
       </w:r>
@@ -24,14 +24,14 @@
         <w:rPr>
           <w:b/>
           <w:bCs/>
-          <w:lang w:val="de-DE"/>
+          <w:lang w:val="en-GB"/>
         </w:rPr>
       </w:pPr>
       <w:r>
         <w:rPr>
           <w:b/>
           <w:bCs/>
-          <w:lang w:val="de-DE"/>
+          <w:lang w:val="en-GB"/>
         </w:rPr>
         <w:t>Title</w:t>
       </w:r>
@@ -46,7 +46,103 @@
         <w:rPr>
           <w:lang w:val="en-GB"/>
         </w:rPr>
-        <w:t>Accessability and biodiversity</w:t>
+        <w:t>Accessibility</w:t>
+      </w:r>
+      <w:r>
+        <w:rPr>
+          <w:lang w:val="en-GB"/>
+        </w:rPr>
+        <w:t xml:space="preserve"> and biodiversity</w:t>
+      </w:r>
+    </w:p>
+    <w:p>
+      <w:pPr>
+        <w:rPr>
+          <w:lang w:val="en-GB"/>
+        </w:rPr>
+      </w:pPr>
+      <w:r>
+        <w:rPr>
+          <w:lang w:val="en-GB"/>
+        </w:rPr>
+        <w:t>Human developments impact on biodiversity</w:t>
+      </w:r>
+    </w:p>
+    <w:p>
+      <w:pPr>
+        <w:rPr>
+          <w:lang w:val="en-GB"/>
+        </w:rPr>
+      </w:pPr>
+      <w:r>
+        <w:rPr>
+          <w:lang w:val="en-GB"/>
+        </w:rPr>
+        <w:t xml:space="preserve">Human dev vs biodiversity </w:t>
+      </w:r>
+      <w:r>
+        <w:rPr>
+          <w:lang w:val="en-GB"/>
+        </w:rPr>
+        <w:t>–</w:t>
+      </w:r>
+      <w:r>
+        <w:rPr>
+          <w:lang w:val="en-GB"/>
+        </w:rPr>
+        <w:t xml:space="preserve"> a farce of a fight?</w:t>
+      </w:r>
+    </w:p>
+    <w:p>
+      <w:pPr>
+        <w:rPr>
+          <w:lang w:val="en-GB"/>
+        </w:rPr>
+      </w:pPr>
+      <w:r>
+        <w:rPr>
+          <w:lang w:val="en-GB"/>
+        </w:rPr>
+        <w:t>C</w:t>
+      </w:r>
+      <w:r>
+        <w:rPr>
+          <w:lang w:val="en-GB"/>
+        </w:rPr>
+        <w:t>onnectivity</w:t>
+      </w:r>
+      <w:r>
+        <w:rPr>
+          <w:lang w:val="en-GB"/>
+        </w:rPr>
+        <w:t xml:space="preserve"> </w:t>
+      </w:r>
+      <w:proofErr w:type="gramStart"/>
+      <w:r>
+        <w:rPr>
+          <w:lang w:val="en-GB"/>
+        </w:rPr>
+        <w:t>-  essential</w:t>
+      </w:r>
+      <w:proofErr w:type="gramEnd"/>
+      <w:r>
+        <w:rPr>
+          <w:lang w:val="en-GB"/>
+        </w:rPr>
+        <w:t xml:space="preserve"> for humans, extinctive for animals?</w:t>
+      </w:r>
+    </w:p>
+    <w:p>
+      <w:pPr>
+        <w:rPr>
+          <w:lang w:val="en-GB"/>
+        </w:rPr>
+      </w:pPr>
+      <w:r>
+        <w:rPr>
+          <w:lang w:val="en-GB"/>
+        </w:rPr>
+        <w:t>Presence of humans</w:t>
       </w:r>
     </w:p>
     <w:p>
@@ -142,8 +238,19 @@
         </w:rPr>
         <w:t>Unknown species</w:t>
       </w:r>
-      <w:bookmarkStart w:id="0" w:name="_GoBack"/>
-      <w:bookmarkEnd w:id="0"/>
+    </w:p>
+    <w:p>
+      <w:pPr>
+        <w:rPr>
+          <w:lang w:val="en-GB"/>
+        </w:rPr>
+      </w:pPr>
+      <w:r>
+        <w:rPr>
+          <w:lang w:val="en-GB"/>
+        </w:rPr>
+        <w:t>Importance of accessibility</w:t>
+      </w:r>
     </w:p>
     <w:p>
       <w:pPr>
@@ -185,7 +292,34 @@
         <w:rPr>
           <w:lang w:val="en-GB"/>
         </w:rPr>
-        <w:t>With presence of remote sensing techniques it is possibly to scale biodiversity and accessibility globally and observe trends resulting from that. Depending on scales?</w:t>
+        <w:t xml:space="preserve">With presence of remote sensing </w:t>
+      </w:r>
+      <w:proofErr w:type="gramStart"/>
+      <w:r>
+        <w:rPr>
+          <w:lang w:val="en-GB"/>
+        </w:rPr>
+        <w:t>techniques</w:t>
+      </w:r>
+      <w:proofErr w:type="gramEnd"/>
+      <w:r>
+        <w:rPr>
+          <w:lang w:val="en-GB"/>
+        </w:rPr>
+        <w:t xml:space="preserve"> it is possibly to scale biodiversity and accessibility globally and observe trends resulting from that. Depending on scales?</w:t>
+      </w:r>
+    </w:p>
+    <w:p>
+      <w:pPr>
+        <w:rPr>
+          <w:lang w:val="en-GB"/>
+        </w:rPr>
+      </w:pPr>
+      <w:r>
+        <w:rPr>
+          <w:lang w:val="en-GB"/>
+        </w:rPr>
+        <w:t>Accessibility opposing to urbanisation etc (accessibility important, because schools, medical care etc)</w:t>
       </w:r>
     </w:p>
     <w:p>
@@ -241,6 +375,239 @@
           <w:lang w:val="en-GB"/>
         </w:rPr>
       </w:pPr>
+      <w:r>
+        <w:rPr>
+          <w:lang w:val="en-GB"/>
+        </w:rPr>
+        <w:t>Does accessibility to cities have a negative effect on biodiversity</w:t>
+      </w:r>
+    </w:p>
+    <w:p>
+      <w:pPr>
+        <w:pStyle w:val="ListParagraph"/>
+        <w:numPr>
+          <w:ilvl w:val="1"/>
+          <w:numId w:val="1"/>
+        </w:numPr>
+        <w:rPr>
+          <w:lang w:val="en-GB"/>
+        </w:rPr>
+      </w:pPr>
+      <w:r>
+        <w:rPr>
+          <w:lang w:val="en-GB"/>
+        </w:rPr>
+        <w:t xml:space="preserve">Hypothesis: </w:t>
+      </w:r>
+      <w:r>
+        <w:rPr>
+          <w:lang w:val="en-GB"/>
+        </w:rPr>
+        <w:t xml:space="preserve">Accessibility is linked to land use change. Land use change reduces biodiversity. </w:t>
+      </w:r>
+    </w:p>
+    <w:p>
+      <w:pPr>
+        <w:pStyle w:val="ListParagraph"/>
+        <w:numPr>
+          <w:ilvl w:val="2"/>
+          <w:numId w:val="1"/>
+        </w:numPr>
+        <w:rPr>
+          <w:lang w:val="en-GB"/>
+        </w:rPr>
+      </w:pPr>
+      <w:r>
+        <w:rPr>
+          <w:lang w:val="en-GB"/>
+        </w:rPr>
+        <w:t xml:space="preserve">Prediction: The higher the accessibility </w:t>
+      </w:r>
+      <w:proofErr w:type="gramStart"/>
+      <w:r>
+        <w:rPr>
+          <w:lang w:val="en-GB"/>
+        </w:rPr>
+        <w:t>score</w:t>
+      </w:r>
+      <w:proofErr w:type="gramEnd"/>
+      <w:r>
+        <w:rPr>
+          <w:lang w:val="en-GB"/>
+        </w:rPr>
+        <w:t xml:space="preserve"> the lower the biodiversity index.</w:t>
+      </w:r>
+    </w:p>
+    <w:p>
+      <w:pPr>
+        <w:rPr>
+          <w:lang w:val="en-GB"/>
+        </w:rPr>
+      </w:pPr>
+    </w:p>
+    <w:p>
+      <w:pPr>
+        <w:rPr>
+          <w:lang w:val="en-GB"/>
+        </w:rPr>
+      </w:pPr>
+      <w:r>
+        <w:rPr>
+          <w:lang w:val="en-GB"/>
+        </w:rPr>
+        <w:t>Open questions:</w:t>
+      </w:r>
+    </w:p>
+    <w:p>
+      <w:pPr>
+        <w:pStyle w:val="ListParagraph"/>
+        <w:numPr>
+          <w:ilvl w:val="0"/>
+          <w:numId w:val="2"/>
+        </w:numPr>
+        <w:rPr>
+          <w:lang w:val="en-GB"/>
+        </w:rPr>
+      </w:pPr>
+      <w:r>
+        <w:rPr>
+          <w:lang w:val="en-GB"/>
+        </w:rPr>
+        <w:t xml:space="preserve">What kind of biodiversity </w:t>
+      </w:r>
+      <w:r>
+        <w:rPr>
+          <w:lang w:val="en-GB"/>
+        </w:rPr>
+        <w:t>–</w:t>
+      </w:r>
+      <w:r>
+        <w:rPr>
+          <w:lang w:val="en-GB"/>
+        </w:rPr>
+        <w:t xml:space="preserve"> compositional vs richness etc</w:t>
+      </w:r>
+    </w:p>
+    <w:p>
+      <w:pPr>
+        <w:pStyle w:val="ListParagraph"/>
+        <w:numPr>
+          <w:ilvl w:val="0"/>
+          <w:numId w:val="2"/>
+        </w:numPr>
+        <w:rPr>
+          <w:lang w:val="en-GB"/>
+        </w:rPr>
+      </w:pPr>
+      <w:r>
+        <w:rPr>
+          <w:lang w:val="en-GB"/>
+        </w:rPr>
+        <w:t>Trend over what time frame (for BD)</w:t>
+      </w:r>
+    </w:p>
+    <w:p>
+      <w:pPr>
+        <w:pStyle w:val="ListParagraph"/>
+        <w:numPr>
+          <w:ilvl w:val="0"/>
+          <w:numId w:val="2"/>
+        </w:numPr>
+        <w:rPr>
+          <w:lang w:val="en-GB"/>
+        </w:rPr>
+      </w:pPr>
+      <w:r>
+        <w:rPr>
+          <w:lang w:val="en-GB"/>
+        </w:rPr>
+        <w:t>What species?</w:t>
+      </w:r>
+    </w:p>
+    <w:p>
+      <w:pPr>
+        <w:pStyle w:val="ListParagraph"/>
+        <w:numPr>
+          <w:ilvl w:val="0"/>
+          <w:numId w:val="2"/>
+        </w:numPr>
+        <w:rPr>
+          <w:lang w:val="en-GB"/>
+        </w:rPr>
+      </w:pPr>
+      <w:r>
+        <w:rPr>
+          <w:lang w:val="en-GB"/>
+        </w:rPr>
+        <w:lastRenderedPageBreak/>
+        <w:t xml:space="preserve">How to exclude </w:t>
+      </w:r>
+      <w:r>
+        <w:rPr>
+          <w:lang w:val="en-GB"/>
+        </w:rPr>
+        <w:t xml:space="preserve">the different biomes and their suitability for human use? </w:t>
+      </w:r>
+      <w:proofErr w:type="spellStart"/>
+      <w:r>
+        <w:rPr>
+          <w:lang w:val="en-GB"/>
+        </w:rPr>
+        <w:t>Eg</w:t>
+      </w:r>
+      <w:proofErr w:type="spellEnd"/>
+      <w:r>
+        <w:rPr>
+          <w:lang w:val="en-GB"/>
+        </w:rPr>
+        <w:t xml:space="preserve"> low biodiversity areas might not be inhabitable -&gt; have low </w:t>
+      </w:r>
+      <w:proofErr w:type="spellStart"/>
+      <w:r>
+        <w:rPr>
+          <w:lang w:val="en-GB"/>
+        </w:rPr>
+        <w:t>accessisbility</w:t>
+      </w:r>
+      <w:proofErr w:type="spellEnd"/>
+      <w:r>
+        <w:rPr>
+          <w:lang w:val="en-GB"/>
+        </w:rPr>
+        <w:t xml:space="preserve"> index</w:t>
+      </w:r>
+    </w:p>
+    <w:p>
+      <w:pPr>
+        <w:pStyle w:val="ListParagraph"/>
+        <w:numPr>
+          <w:ilvl w:val="0"/>
+          <w:numId w:val="2"/>
+        </w:numPr>
+        <w:rPr>
+          <w:lang w:val="en-GB"/>
+        </w:rPr>
+      </w:pPr>
+      <w:r>
+        <w:rPr>
+          <w:lang w:val="en-GB"/>
+        </w:rPr>
+        <w:t>How to include time aspect in title? Measuring BD over time</w:t>
+      </w:r>
+    </w:p>
+    <w:p>
+      <w:pPr>
+        <w:pStyle w:val="ListParagraph"/>
+        <w:numPr>
+          <w:ilvl w:val="0"/>
+          <w:numId w:val="2"/>
+        </w:numPr>
+        <w:rPr>
+          <w:lang w:val="en-GB"/>
+        </w:rPr>
+      </w:pPr>
+      <w:bookmarkStart w:id="0" w:name="_GoBack"/>
+      <w:bookmarkEnd w:id="0"/>
     </w:p>
     <w:sectPr>
       <w:pgSz w:w="11906" w:h="16838"/>
@@ -270,7 +637,7 @@
         <w:rFonts w:hint="default"/>
       </w:rPr>
     </w:lvl>
-    <w:lvl w:ilvl="1" w:tplc="08090019" w:tentative="1">
+    <w:lvl w:ilvl="1" w:tplc="08090019">
       <w:start w:val="1"/>
       <w:numFmt w:val="lowerLetter"/>
       <w:lvlText w:val="%2."/>
@@ -279,7 +646,7 @@
         <w:ind w:left="1440" w:hanging="360"/>
       </w:pPr>
     </w:lvl>
-    <w:lvl w:ilvl="2" w:tplc="0809001B" w:tentative="1">
+    <w:lvl w:ilvl="2" w:tplc="0809001B">
       <w:start w:val="1"/>
       <w:numFmt w:val="lowerRoman"/>
       <w:lvlText w:val="%3."/>
@@ -343,8 +710,124 @@
       </w:pPr>
     </w:lvl>
   </w:abstractNum>
+  <w:abstractNum w:abstractNumId="1" w15:restartNumberingAfterBreak="0">
+    <w:nsid w:val="2AB170B4"/>
+    <w:multiLevelType w:val="hybridMultilevel"/>
+    <w:tmpl w:val="DA741CC6"/>
+    <w:lvl w:ilvl="0" w:tplc="08090001">
+      <w:start w:val="1"/>
+      <w:numFmt w:val="bullet"/>
+      <w:lvlText w:val=""/>
+      <w:lvlJc w:val="left"/>
+      <w:pPr>
+        <w:ind w:left="720" w:hanging="360"/>
+      </w:pPr>
+      <w:rPr>
+        <w:rFonts w:ascii="Symbol" w:hAnsi="Symbol" w:hint="default"/>
+      </w:rPr>
+    </w:lvl>
+    <w:lvl w:ilvl="1" w:tplc="08090003" w:tentative="1">
+      <w:start w:val="1"/>
+      <w:numFmt w:val="bullet"/>
+      <w:lvlText w:val="o"/>
+      <w:lvlJc w:val="left"/>
+      <w:pPr>
+        <w:ind w:left="1440" w:hanging="360"/>
+      </w:pPr>
+      <w:rPr>
+        <w:rFonts w:ascii="Courier New" w:hAnsi="Courier New" w:cs="Courier New" w:hint="default"/>
+      </w:rPr>
+    </w:lvl>
+    <w:lvl w:ilvl="2" w:tplc="08090005" w:tentative="1">
+      <w:start w:val="1"/>
+      <w:numFmt w:val="bullet"/>
+      <w:lvlText w:val=""/>
+      <w:lvlJc w:val="left"/>
+      <w:pPr>
+        <w:ind w:left="2160" w:hanging="360"/>
+      </w:pPr>
+      <w:rPr>
+        <w:rFonts w:ascii="Wingdings" w:hAnsi="Wingdings" w:hint="default"/>
+      </w:rPr>
+    </w:lvl>
+    <w:lvl w:ilvl="3" w:tplc="08090001" w:tentative="1">
+      <w:start w:val="1"/>
+      <w:numFmt w:val="bullet"/>
+      <w:lvlText w:val=""/>
+      <w:lvlJc w:val="left"/>
+      <w:pPr>
+        <w:ind w:left="2880" w:hanging="360"/>
+      </w:pPr>
+      <w:rPr>
+        <w:rFonts w:ascii="Symbol" w:hAnsi="Symbol" w:hint="default"/>
+      </w:rPr>
+    </w:lvl>
+    <w:lvl w:ilvl="4" w:tplc="08090003" w:tentative="1">
+      <w:start w:val="1"/>
+      <w:numFmt w:val="bullet"/>
+      <w:lvlText w:val="o"/>
+      <w:lvlJc w:val="left"/>
+      <w:pPr>
+        <w:ind w:left="3600" w:hanging="360"/>
+      </w:pPr>
+      <w:rPr>
+        <w:rFonts w:ascii="Courier New" w:hAnsi="Courier New" w:cs="Courier New" w:hint="default"/>
+      </w:rPr>
+    </w:lvl>
+    <w:lvl w:ilvl="5" w:tplc="08090005" w:tentative="1">
+      <w:start w:val="1"/>
+      <w:numFmt w:val="bullet"/>
+      <w:lvlText w:val=""/>
+      <w:lvlJc w:val="left"/>
+      <w:pPr>
+        <w:ind w:left="4320" w:hanging="360"/>
+      </w:pPr>
+      <w:rPr>
+        <w:rFonts w:ascii="Wingdings" w:hAnsi="Wingdings" w:hint="default"/>
+      </w:rPr>
+    </w:lvl>
+    <w:lvl w:ilvl="6" w:tplc="08090001" w:tentative="1">
+      <w:start w:val="1"/>
+      <w:numFmt w:val="bullet"/>
+      <w:lvlText w:val=""/>
+      <w:lvlJc w:val="left"/>
+      <w:pPr>
+        <w:ind w:left="5040" w:hanging="360"/>
+      </w:pPr>
+      <w:rPr>
+        <w:rFonts w:ascii="Symbol" w:hAnsi="Symbol" w:hint="default"/>
+      </w:rPr>
+    </w:lvl>
+    <w:lvl w:ilvl="7" w:tplc="08090003" w:tentative="1">
+      <w:start w:val="1"/>
+      <w:numFmt w:val="bullet"/>
+      <w:lvlText w:val="o"/>
+      <w:lvlJc w:val="left"/>
+      <w:pPr>
+        <w:ind w:left="5760" w:hanging="360"/>
+      </w:pPr>
+      <w:rPr>
+        <w:rFonts w:ascii="Courier New" w:hAnsi="Courier New" w:cs="Courier New" w:hint="default"/>
+      </w:rPr>
+    </w:lvl>
+    <w:lvl w:ilvl="8" w:tplc="08090005" w:tentative="1">
+      <w:start w:val="1"/>
+      <w:numFmt w:val="bullet"/>
+      <w:lvlText w:val=""/>
+      <w:lvlJc w:val="left"/>
+      <w:pPr>
+        <w:ind w:left="6480" w:hanging="360"/>
+      </w:pPr>
+      <w:rPr>
+        <w:rFonts w:ascii="Wingdings" w:hAnsi="Wingdings" w:hint="default"/>
+      </w:rPr>
+    </w:lvl>
+  </w:abstractNum>
   <w:num w:numId="1">
     <w:abstractNumId w:val="0"/>
+  </w:num>
+  <w:num w:numId="2">
+    <w:abstractNumId w:val="1"/>
   </w:num>
 </w:numbering>
 </file>

</xml_diff>